<commit_message>
Technical Background - Edited
</commit_message>
<xml_diff>
--- a/Technical Background.docx
+++ b/Technical Background.docx
@@ -49,8 +49,8 @@
           <w:b/>
           <w:bCs/>
           <w:color w:val="000000"/>
-          <w:sz w:val="25"/>
-          <w:szCs w:val="25"/>
+          <w:sz w:val="24"/>
+          <w:szCs w:val="24"/>
           <w:lang w:val="en-US"/>
         </w:rPr>
       </w:pPr>
@@ -60,8 +60,8 @@
           <w:b/>
           <w:bCs/>
           <w:color w:val="000000"/>
-          <w:sz w:val="25"/>
-          <w:szCs w:val="25"/>
+          <w:sz w:val="24"/>
+          <w:szCs w:val="24"/>
           <w:lang w:val="en-US"/>
         </w:rPr>
         <w:t>Natural Language Processing: The Basics</w:t>
@@ -144,7 +144,7 @@
         <w:shd w:val="clear" w:color="auto" w:fill="FFFFFF"/>
         <w:spacing w:after="72" w:line="286" w:lineRule="atLeast"/>
         <w:jc w:val="both"/>
-        <w:outlineLvl w:val="2"/>
+        <w:outlineLvl w:val="3"/>
         <w:rPr>
           <w:rFonts w:ascii="Arial" w:eastAsia="Times New Roman" w:hAnsi="Arial" w:cs="Arial"/>
           <w:b/>
@@ -156,98 +156,34 @@
         </w:rPr>
       </w:pPr>
       <w:bookmarkStart w:id="0" w:name="Products_of_NLP"/>
+      <w:bookmarkStart w:id="1" w:name="Software_Applications"/>
       <w:bookmarkEnd w:id="0"/>
+      <w:bookmarkEnd w:id="1"/>
     </w:p>
     <w:p>
       <w:pPr>
         <w:shd w:val="clear" w:color="auto" w:fill="FFFFFF"/>
         <w:spacing w:after="72" w:line="286" w:lineRule="atLeast"/>
         <w:jc w:val="both"/>
-        <w:outlineLvl w:val="2"/>
+        <w:outlineLvl w:val="3"/>
         <w:rPr>
           <w:rFonts w:ascii="Arial" w:eastAsia="Times New Roman" w:hAnsi="Arial" w:cs="Arial"/>
           <w:b/>
           <w:bCs/>
           <w:color w:val="000000"/>
-          <w:sz w:val="36"/>
-          <w:szCs w:val="25"/>
-          <w:lang w:val="en-US"/>
-        </w:rPr>
-      </w:pPr>
-    </w:p>
-    <w:p>
-      <w:pPr>
-        <w:shd w:val="clear" w:color="auto" w:fill="FFFFFF"/>
-        <w:spacing w:after="72" w:line="286" w:lineRule="atLeast"/>
-        <w:jc w:val="both"/>
-        <w:outlineLvl w:val="2"/>
+          <w:sz w:val="24"/>
+          <w:szCs w:val="24"/>
+          <w:lang w:val="en-US"/>
+        </w:rPr>
+      </w:pPr>
+      <w:r>
         <w:rPr>
           <w:rFonts w:ascii="Arial" w:eastAsia="Times New Roman" w:hAnsi="Arial" w:cs="Arial"/>
           <w:b/>
           <w:bCs/>
           <w:color w:val="000000"/>
-          <w:sz w:val="36"/>
-          <w:szCs w:val="25"/>
-          <w:lang w:val="en-US"/>
-        </w:rPr>
-      </w:pPr>
-    </w:p>
-    <w:p>
-      <w:pPr>
-        <w:shd w:val="clear" w:color="auto" w:fill="FFFFFF"/>
-        <w:spacing w:after="72" w:line="286" w:lineRule="atLeast"/>
-        <w:jc w:val="both"/>
-        <w:outlineLvl w:val="2"/>
-        <w:rPr>
-          <w:rFonts w:ascii="Arial" w:eastAsia="Times New Roman" w:hAnsi="Arial" w:cs="Arial"/>
-          <w:b/>
-          <w:bCs/>
-          <w:color w:val="000000"/>
-          <w:sz w:val="36"/>
-          <w:szCs w:val="25"/>
-          <w:lang w:val="en-US"/>
-        </w:rPr>
-      </w:pPr>
-      <w:bookmarkStart w:id="1" w:name="_GoBack"/>
-      <w:bookmarkEnd w:id="1"/>
-      <w:r>
-        <w:rPr>
-          <w:rFonts w:ascii="Arial" w:eastAsia="Times New Roman" w:hAnsi="Arial" w:cs="Arial"/>
-          <w:b/>
-          <w:bCs/>
-          <w:color w:val="000000"/>
-          <w:sz w:val="36"/>
-          <w:szCs w:val="25"/>
-          <w:lang w:val="en-US"/>
-        </w:rPr>
-        <w:lastRenderedPageBreak/>
-        <w:t>Products of NLP</w:t>
-      </w:r>
-    </w:p>
-    <w:p>
-      <w:pPr>
-        <w:shd w:val="clear" w:color="auto" w:fill="FFFFFF"/>
-        <w:spacing w:after="72" w:line="286" w:lineRule="atLeast"/>
-        <w:jc w:val="both"/>
-        <w:outlineLvl w:val="3"/>
-        <w:rPr>
-          <w:rFonts w:ascii="Arial" w:eastAsia="Times New Roman" w:hAnsi="Arial" w:cs="Arial"/>
-          <w:b/>
-          <w:bCs/>
-          <w:color w:val="000000"/>
-          <w:sz w:val="32"/>
-          <w:lang w:val="en-US"/>
-        </w:rPr>
-      </w:pPr>
-      <w:bookmarkStart w:id="2" w:name="Software_Applications"/>
-      <w:bookmarkEnd w:id="2"/>
-      <w:r>
-        <w:rPr>
-          <w:rFonts w:ascii="Arial" w:eastAsia="Times New Roman" w:hAnsi="Arial" w:cs="Arial"/>
-          <w:b/>
-          <w:bCs/>
-          <w:color w:val="000000"/>
-          <w:sz w:val="32"/>
+          <w:sz w:val="24"/>
+          <w:szCs w:val="24"/>
           <w:lang w:val="en-US"/>
         </w:rPr>
         <w:t>Software Applications</w:t>
@@ -297,7 +233,18 @@
           <w:szCs w:val="19"/>
           <w:lang w:val="en-US"/>
         </w:rPr>
-        <w:t xml:space="preserve"> – a grammar-based software, making use of the Natural Laws of Intelligence in grammar to be able to develop a certain intelligence through natural language in software, </w:t>
+        <w:t xml:space="preserve"> – a grammar-based software, making use of the Natural Laws of Intelligence in grammar to </w:t>
+      </w:r>
+      <w:r>
+        <w:rPr>
+          <w:rFonts w:ascii="Arial" w:eastAsia="Times New Roman" w:hAnsi="Arial" w:cs="Arial"/>
+          <w:color w:val="000000"/>
+          <w:sz w:val="24"/>
+          <w:szCs w:val="19"/>
+          <w:lang w:val="en-US"/>
+        </w:rPr>
+        <w:lastRenderedPageBreak/>
+        <w:t xml:space="preserve">be able to develop a certain intelligence through natural language in software, </w:t>
       </w:r>
       <w:proofErr w:type="spellStart"/>
       <w:r>
@@ -387,6 +334,361 @@
         </w:rPr>
         <w:t xml:space="preserve"> – a framework of applications using neural networking to learn about its host. (13 Projects Tagged "Natural Language Processing", 2015).</w:t>
       </w:r>
+    </w:p>
+    <w:p>
+      <w:pPr>
+        <w:shd w:val="clear" w:color="auto" w:fill="FFFFFF"/>
+        <w:spacing w:before="96" w:after="120" w:line="286" w:lineRule="atLeast"/>
+        <w:jc w:val="both"/>
+        <w:rPr>
+          <w:rFonts w:ascii="Arial" w:eastAsia="Times New Roman" w:hAnsi="Arial" w:cs="Arial"/>
+          <w:color w:val="000000"/>
+          <w:sz w:val="24"/>
+          <w:szCs w:val="19"/>
+          <w:lang w:val="en-US"/>
+        </w:rPr>
+      </w:pPr>
+    </w:p>
+    <w:p>
+      <w:pPr>
+        <w:shd w:val="clear" w:color="auto" w:fill="FFFFFF"/>
+        <w:spacing w:before="96" w:after="120" w:line="286" w:lineRule="atLeast"/>
+        <w:jc w:val="both"/>
+        <w:rPr>
+          <w:rFonts w:ascii="Arial" w:eastAsia="Times New Roman" w:hAnsi="Arial" w:cs="Arial"/>
+          <w:b/>
+          <w:bCs/>
+          <w:color w:val="000000"/>
+          <w:sz w:val="24"/>
+          <w:szCs w:val="19"/>
+          <w:lang w:val="en-US"/>
+        </w:rPr>
+      </w:pPr>
+      <w:r>
+        <w:rPr>
+          <w:rFonts w:ascii="Arial" w:eastAsia="Times New Roman" w:hAnsi="Arial" w:cs="Arial"/>
+          <w:b/>
+          <w:bCs/>
+          <w:color w:val="000000"/>
+          <w:sz w:val="24"/>
+          <w:szCs w:val="19"/>
+          <w:lang w:val="en-US"/>
+        </w:rPr>
+        <w:t>Information Extraction, Information Retrieval, Question-Answering: Relationships and Differences</w:t>
+      </w:r>
+    </w:p>
+    <w:p>
+      <w:pPr>
+        <w:shd w:val="clear" w:color="auto" w:fill="FFFFFF"/>
+        <w:spacing w:before="96" w:after="120" w:line="286" w:lineRule="atLeast"/>
+        <w:jc w:val="both"/>
+        <w:rPr>
+          <w:rFonts w:ascii="Arial" w:eastAsia="Times New Roman" w:hAnsi="Arial" w:cs="Arial"/>
+          <w:b/>
+          <w:bCs/>
+          <w:color w:val="000000"/>
+          <w:sz w:val="24"/>
+          <w:szCs w:val="19"/>
+          <w:lang w:val="en-US"/>
+        </w:rPr>
+      </w:pPr>
+      <w:bookmarkStart w:id="2" w:name="Information_Extraction"/>
+      <w:bookmarkEnd w:id="2"/>
+    </w:p>
+    <w:p>
+      <w:pPr>
+        <w:shd w:val="clear" w:color="auto" w:fill="FFFFFF"/>
+        <w:spacing w:before="96" w:after="120" w:line="286" w:lineRule="atLeast"/>
+        <w:jc w:val="both"/>
+        <w:rPr>
+          <w:rFonts w:ascii="Arial" w:eastAsia="Times New Roman" w:hAnsi="Arial" w:cs="Arial"/>
+          <w:b/>
+          <w:bCs/>
+          <w:color w:val="000000"/>
+          <w:sz w:val="24"/>
+          <w:szCs w:val="19"/>
+          <w:lang w:val="en-US"/>
+        </w:rPr>
+      </w:pPr>
+      <w:r>
+        <w:rPr>
+          <w:rFonts w:ascii="Arial" w:eastAsia="Times New Roman" w:hAnsi="Arial" w:cs="Arial"/>
+          <w:b/>
+          <w:bCs/>
+          <w:color w:val="000000"/>
+          <w:sz w:val="24"/>
+          <w:szCs w:val="19"/>
+          <w:lang w:val="en-US"/>
+        </w:rPr>
+        <w:t>Information Extraction</w:t>
+      </w:r>
+    </w:p>
+    <w:p>
+      <w:pPr>
+        <w:shd w:val="clear" w:color="auto" w:fill="FFFFFF"/>
+        <w:spacing w:before="96" w:after="120" w:line="286" w:lineRule="atLeast"/>
+        <w:jc w:val="both"/>
+        <w:rPr>
+          <w:rFonts w:ascii="Arial" w:eastAsia="Times New Roman" w:hAnsi="Arial" w:cs="Arial"/>
+          <w:color w:val="000000"/>
+          <w:sz w:val="24"/>
+          <w:szCs w:val="19"/>
+          <w:lang w:val="en-US"/>
+        </w:rPr>
+      </w:pPr>
+      <w:r>
+        <w:rPr>
+          <w:rFonts w:ascii="Arial" w:eastAsia="Times New Roman" w:hAnsi="Arial" w:cs="Arial"/>
+          <w:color w:val="000000"/>
+          <w:sz w:val="24"/>
+          <w:szCs w:val="19"/>
+          <w:lang w:val="en-US"/>
+        </w:rPr>
+        <w:t>Information Extraction (IE) is the acquisition of high quality/structured information (where there is a regular and predictable organization of entities and relationships) from unstructured or semi-structured machine-readable documents with the use of the NLP technology. The main goal of IE is to be able to extract chief facts regarding specific events, entities or relationships. Subsequently, the said facts will be automatically inputted into a database. Once stored, this information can then be used to analyze data for trends, give a natural language summary, or simply aid in the process of online accessing (e.g. as basis for search engine-related processes).</w:t>
+      </w:r>
+    </w:p>
+    <w:p>
+      <w:pPr>
+        <w:shd w:val="clear" w:color="auto" w:fill="FFFFFF"/>
+        <w:spacing w:before="96" w:after="120" w:line="286" w:lineRule="atLeast"/>
+        <w:jc w:val="both"/>
+        <w:rPr>
+          <w:rFonts w:ascii="Arial" w:eastAsia="Times New Roman" w:hAnsi="Arial" w:cs="Arial"/>
+          <w:color w:val="000000"/>
+          <w:sz w:val="24"/>
+          <w:szCs w:val="19"/>
+          <w:lang w:val="en-US"/>
+        </w:rPr>
+      </w:pPr>
+    </w:p>
+    <w:p>
+      <w:pPr>
+        <w:shd w:val="clear" w:color="auto" w:fill="FFFFFF"/>
+        <w:spacing w:before="96" w:after="120" w:line="286" w:lineRule="atLeast"/>
+        <w:jc w:val="both"/>
+        <w:rPr>
+          <w:rFonts w:ascii="Arial" w:eastAsia="Times New Roman" w:hAnsi="Arial" w:cs="Arial"/>
+          <w:b/>
+          <w:color w:val="000000"/>
+          <w:sz w:val="24"/>
+          <w:szCs w:val="19"/>
+          <w:lang w:val="en-US"/>
+        </w:rPr>
+      </w:pPr>
+      <w:r>
+        <w:rPr>
+          <w:rFonts w:ascii="Arial" w:eastAsia="Times New Roman" w:hAnsi="Arial" w:cs="Arial"/>
+          <w:b/>
+          <w:color w:val="000000"/>
+          <w:sz w:val="24"/>
+          <w:szCs w:val="19"/>
+          <w:lang w:val="en-US"/>
+        </w:rPr>
+        <w:t>Information Extraction Architecture</w:t>
+      </w:r>
+    </w:p>
+    <w:p>
+      <w:pPr>
+        <w:shd w:val="clear" w:color="auto" w:fill="FFFFFF"/>
+        <w:spacing w:before="96" w:after="120" w:line="286" w:lineRule="atLeast"/>
+        <w:jc w:val="center"/>
+        <w:rPr>
+          <w:rFonts w:ascii="Arial" w:eastAsia="Times New Roman" w:hAnsi="Arial" w:cs="Arial"/>
+          <w:color w:val="000000"/>
+          <w:sz w:val="24"/>
+          <w:szCs w:val="19"/>
+          <w:lang w:val="en-US"/>
+        </w:rPr>
+      </w:pPr>
+      <w:r>
+        <w:rPr>
+          <w:rFonts w:ascii="Arial" w:eastAsia="Times New Roman" w:hAnsi="Arial" w:cs="Arial"/>
+          <w:noProof/>
+          <w:color w:val="000000"/>
+          <w:sz w:val="24"/>
+          <w:szCs w:val="19"/>
+          <w:lang w:val="en-US"/>
+        </w:rPr>
+        <w:drawing>
+          <wp:inline distT="0" distB="0" distL="0" distR="0" wp14:anchorId="0FA3EEDA" wp14:editId="1F0ECEAE">
+            <wp:extent cx="5402580" cy="3375660"/>
+            <wp:effectExtent l="0" t="0" r="7620" b="0"/>
+            <wp:docPr id="1" name="Picture 1"/>
+            <wp:cNvGraphicFramePr>
+              <a:graphicFrameLocks xmlns:a="http://schemas.openxmlformats.org/drawingml/2006/main" noChangeAspect="1"/>
+            </wp:cNvGraphicFramePr>
+            <a:graphic xmlns:a="http://schemas.openxmlformats.org/drawingml/2006/main">
+              <a:graphicData uri="http://schemas.openxmlformats.org/drawingml/2006/picture">
+                <pic:pic xmlns:pic="http://schemas.openxmlformats.org/drawingml/2006/picture">
+                  <pic:nvPicPr>
+                    <pic:cNvPr id="1" name="ie-architecture.png"/>
+                    <pic:cNvPicPr/>
+                  </pic:nvPicPr>
+                  <pic:blipFill>
+                    <a:blip r:embed="rId6" cstate="print">
+                      <a:extLst>
+                        <a:ext uri="{28A0092B-C50C-407E-A947-70E740481C1C}">
+                          <a14:useLocalDpi xmlns:a14="http://schemas.microsoft.com/office/drawing/2010/main" val="0"/>
+                        </a:ext>
+                      </a:extLst>
+                    </a:blip>
+                    <a:stretch>
+                      <a:fillRect/>
+                    </a:stretch>
+                  </pic:blipFill>
+                  <pic:spPr>
+                    <a:xfrm>
+                      <a:off x="0" y="0"/>
+                      <a:ext cx="5405045" cy="3377200"/>
+                    </a:xfrm>
+                    <a:prstGeom prst="rect">
+                      <a:avLst/>
+                    </a:prstGeom>
+                  </pic:spPr>
+                </pic:pic>
+              </a:graphicData>
+            </a:graphic>
+          </wp:inline>
+        </w:drawing>
+      </w:r>
+    </w:p>
+    <w:p>
+      <w:pPr>
+        <w:shd w:val="clear" w:color="auto" w:fill="FFFFFF"/>
+        <w:spacing w:after="72" w:line="286" w:lineRule="atLeast"/>
+        <w:outlineLvl w:val="3"/>
+        <w:rPr>
+          <w:rFonts w:ascii="Arial" w:eastAsia="Times New Roman" w:hAnsi="Arial" w:cs="Arial"/>
+          <w:b/>
+          <w:bCs/>
+          <w:color w:val="000000"/>
+          <w:sz w:val="24"/>
+          <w:szCs w:val="24"/>
+          <w:lang w:val="en-US"/>
+        </w:rPr>
+      </w:pPr>
+      <w:r>
+        <w:rPr>
+          <w:rFonts w:ascii="Arial" w:eastAsia="Times New Roman" w:hAnsi="Arial" w:cs="Arial"/>
+          <w:b/>
+          <w:bCs/>
+          <w:color w:val="000000"/>
+          <w:sz w:val="24"/>
+          <w:szCs w:val="24"/>
+          <w:lang w:val="en-US"/>
+        </w:rPr>
+        <w:lastRenderedPageBreak/>
+        <w:t>Information Retrieval</w:t>
+      </w:r>
+    </w:p>
+    <w:p>
+      <w:pPr>
+        <w:shd w:val="clear" w:color="auto" w:fill="FFFFFF"/>
+        <w:spacing w:before="96" w:after="120" w:line="286" w:lineRule="atLeast"/>
+        <w:ind w:firstLine="750"/>
+        <w:jc w:val="both"/>
+        <w:rPr>
+          <w:rFonts w:ascii="Arial" w:eastAsia="Times New Roman" w:hAnsi="Arial" w:cs="Arial"/>
+          <w:color w:val="000000"/>
+          <w:sz w:val="24"/>
+          <w:szCs w:val="24"/>
+          <w:lang w:val="en-US"/>
+        </w:rPr>
+      </w:pPr>
+      <w:r>
+        <w:rPr>
+          <w:rFonts w:ascii="Arial" w:eastAsia="Times New Roman" w:hAnsi="Arial" w:cs="Arial"/>
+          <w:color w:val="000000"/>
+          <w:sz w:val="24"/>
+          <w:szCs w:val="24"/>
+          <w:lang w:val="en-US"/>
+        </w:rPr>
+        <w:t>On the other hand, Information Retrieval (IR) is searching for unstructured documents (typically in the form of text) stored in large repositories (usually accessed via computer systems) which is intended to satisfy an information need. It aims to match queries with documents and measure their relevance in terms of document contents, links between documents and their labels, tags and captions, and clicks and queries. Information Retrieval differs from IE in the sense that the former only involves the extraction of relevant documents while the latter pertains to the acquisition of facts from the documents of interest.</w:t>
+      </w:r>
+    </w:p>
+    <w:p>
+      <w:pPr>
+        <w:shd w:val="clear" w:color="auto" w:fill="FFFFFF"/>
+        <w:spacing w:before="96" w:after="120" w:line="286" w:lineRule="atLeast"/>
+        <w:jc w:val="both"/>
+        <w:rPr>
+          <w:rFonts w:ascii="Arial" w:eastAsia="Times New Roman" w:hAnsi="Arial" w:cs="Arial"/>
+          <w:color w:val="000000"/>
+          <w:sz w:val="24"/>
+          <w:szCs w:val="24"/>
+          <w:lang w:val="en-US"/>
+        </w:rPr>
+      </w:pPr>
+    </w:p>
+    <w:p>
+      <w:pPr>
+        <w:shd w:val="clear" w:color="auto" w:fill="FFFFFF"/>
+        <w:spacing w:after="72" w:line="286" w:lineRule="atLeast"/>
+        <w:jc w:val="both"/>
+        <w:outlineLvl w:val="3"/>
+        <w:rPr>
+          <w:rFonts w:ascii="Arial" w:eastAsia="Times New Roman" w:hAnsi="Arial" w:cs="Arial"/>
+          <w:b/>
+          <w:bCs/>
+          <w:color w:val="000000"/>
+          <w:sz w:val="24"/>
+          <w:szCs w:val="24"/>
+          <w:lang w:val="en-US"/>
+        </w:rPr>
+      </w:pPr>
+      <w:r>
+        <w:rPr>
+          <w:rFonts w:ascii="Arial" w:eastAsia="Times New Roman" w:hAnsi="Arial" w:cs="Arial"/>
+          <w:b/>
+          <w:bCs/>
+          <w:color w:val="000000"/>
+          <w:sz w:val="24"/>
+          <w:szCs w:val="24"/>
+          <w:lang w:val="en-US"/>
+        </w:rPr>
+        <w:t>Question Answering</w:t>
+      </w:r>
+    </w:p>
+    <w:p>
+      <w:pPr>
+        <w:shd w:val="clear" w:color="auto" w:fill="FFFFFF"/>
+        <w:spacing w:before="96" w:after="120" w:line="286" w:lineRule="atLeast"/>
+        <w:ind w:firstLine="750"/>
+        <w:jc w:val="both"/>
+        <w:rPr>
+          <w:rFonts w:ascii="Arial" w:eastAsia="Times New Roman" w:hAnsi="Arial" w:cs="Arial"/>
+          <w:color w:val="000000"/>
+          <w:sz w:val="24"/>
+          <w:szCs w:val="24"/>
+          <w:lang w:val="en-US"/>
+        </w:rPr>
+      </w:pPr>
+      <w:r>
+        <w:rPr>
+          <w:rFonts w:ascii="Arial" w:eastAsia="Times New Roman" w:hAnsi="Arial" w:cs="Arial"/>
+          <w:color w:val="000000"/>
+          <w:sz w:val="24"/>
+          <w:szCs w:val="24"/>
+          <w:lang w:val="en-US"/>
+        </w:rPr>
+        <w:t>Question Answering (QA) is basically answering a question (constructed in a natural language) based on a wide array of question types: fact, list, definition, how, why, hypothetical, semantically constrained, and cross-lingual questions.</w:t>
+      </w:r>
+      <w:bookmarkStart w:id="3" w:name="_GoBack"/>
+      <w:bookmarkEnd w:id="3"/>
+    </w:p>
+    <w:p>
+      <w:pPr>
+        <w:shd w:val="clear" w:color="auto" w:fill="FFFFFF"/>
+        <w:spacing w:before="96" w:after="120" w:line="286" w:lineRule="atLeast"/>
+        <w:jc w:val="both"/>
+        <w:rPr>
+          <w:rFonts w:ascii="Arial" w:eastAsia="Times New Roman" w:hAnsi="Arial" w:cs="Arial"/>
+          <w:color w:val="000000"/>
+          <w:sz w:val="24"/>
+          <w:szCs w:val="24"/>
+          <w:lang w:val="en-US"/>
+        </w:rPr>
+      </w:pPr>
     </w:p>
     <w:p>
       <w:pPr>
@@ -947,10 +1249,29 @@
     <w:qFormat/>
     <w:rsid w:val="003C47B2"/>
   </w:style>
+  <w:style w:type="paragraph" w:styleId="Heading4">
+    <w:name w:val="heading 4"/>
+    <w:basedOn w:val="Normal"/>
+    <w:link w:val="Heading4Char"/>
+    <w:uiPriority w:val="9"/>
+    <w:qFormat/>
+    <w:rsid w:val="00E77D1F"/>
+    <w:pPr>
+      <w:spacing w:before="100" w:beforeAutospacing="1" w:after="100" w:afterAutospacing="1" w:line="240" w:lineRule="auto"/>
+      <w:outlineLvl w:val="3"/>
+    </w:pPr>
+    <w:rPr>
+      <w:rFonts w:ascii="Times New Roman" w:eastAsia="Times New Roman" w:hAnsi="Times New Roman" w:cs="Times New Roman"/>
+      <w:b/>
+      <w:bCs/>
+      <w:sz w:val="24"/>
+      <w:szCs w:val="24"/>
+      <w:lang w:val="en-US"/>
+    </w:rPr>
+  </w:style>
   <w:style w:type="character" w:default="1" w:styleId="DefaultParagraphFont">
     <w:name w:val="Default Paragraph Font"/>
     <w:uiPriority w:val="1"/>
-    <w:semiHidden/>
     <w:unhideWhenUsed/>
   </w:style>
   <w:style w:type="table" w:default="1" w:styleId="TableNormal">
@@ -978,7 +1299,6 @@
     <w:name w:val="Hyperlink"/>
     <w:basedOn w:val="DefaultParagraphFont"/>
     <w:uiPriority w:val="99"/>
-    <w:semiHidden/>
     <w:unhideWhenUsed/>
     <w:rsid w:val="001F0A19"/>
     <w:rPr>
@@ -1006,6 +1326,38 @@
       <w:spacing w:after="0" w:line="240" w:lineRule="auto"/>
     </w:pPr>
     <w:rPr>
+      <w:lang w:val="en-US"/>
+    </w:rPr>
+  </w:style>
+  <w:style w:type="character" w:customStyle="1" w:styleId="Heading4Char">
+    <w:name w:val="Heading 4 Char"/>
+    <w:basedOn w:val="DefaultParagraphFont"/>
+    <w:link w:val="Heading4"/>
+    <w:uiPriority w:val="9"/>
+    <w:rsid w:val="00E77D1F"/>
+    <w:rPr>
+      <w:rFonts w:ascii="Times New Roman" w:eastAsia="Times New Roman" w:hAnsi="Times New Roman" w:cs="Times New Roman"/>
+      <w:b/>
+      <w:bCs/>
+      <w:sz w:val="24"/>
+      <w:szCs w:val="24"/>
+      <w:lang w:val="en-US"/>
+    </w:rPr>
+  </w:style>
+  <w:style w:type="paragraph" w:styleId="NormalWeb">
+    <w:name w:val="Normal (Web)"/>
+    <w:basedOn w:val="Normal"/>
+    <w:uiPriority w:val="99"/>
+    <w:semiHidden/>
+    <w:unhideWhenUsed/>
+    <w:rsid w:val="00E77D1F"/>
+    <w:pPr>
+      <w:spacing w:before="100" w:beforeAutospacing="1" w:after="100" w:afterAutospacing="1" w:line="240" w:lineRule="auto"/>
+    </w:pPr>
+    <w:rPr>
+      <w:rFonts w:ascii="Times New Roman" w:eastAsia="Times New Roman" w:hAnsi="Times New Roman" w:cs="Times New Roman"/>
+      <w:sz w:val="24"/>
+      <w:szCs w:val="24"/>
       <w:lang w:val="en-US"/>
     </w:rPr>
   </w:style>
@@ -1278,7 +1630,7 @@
 </file>
 
 <file path=customXml/itemProps1.xml><?xml version="1.0" encoding="utf-8"?>
-<ds:datastoreItem xmlns:ds="http://schemas.openxmlformats.org/officeDocument/2006/customXml" ds:itemID="{3F78DC6F-2697-4D43-88CC-DC338B411A6A}">
+<ds:datastoreItem xmlns:ds="http://schemas.openxmlformats.org/officeDocument/2006/customXml" ds:itemID="{2CAC6169-16A2-4052-83D3-B9ACD4BB6B8C}">
   <ds:schemaRefs>
     <ds:schemaRef ds:uri="http://schemas.openxmlformats.org/officeDocument/2006/bibliography"/>
   </ds:schemaRefs>

</xml_diff>